<commit_message>
LINK con passaggio parametri
</commit_message>
<xml_diff>
--- a/PROGETTO/docx to html/Codifica_digitale.docx
+++ b/PROGETTO/docx to html/Codifica_digitale.docx
@@ -83,7 +83,2266 @@
     </w:p>
     <w:p>
       <w:pPr>
-        <w:pStyle w:val="Nessunaspaziatura"/>
+        <w:rPr>
+          <w:b w:val="0"/>
+          <w:bCs/>
+          <w:color w:val="FF0000"/>
+          <w:sz w:val="32"/>
+          <w:szCs w:val="32"/>
+        </w:rPr>
+      </w:pPr>
+      <w:r>
+        <w:rPr>
+          <w:bCs/>
+          <w:color w:val="FF0000"/>
+          <w:sz w:val="32"/>
+          <w:szCs w:val="32"/>
+        </w:rPr>
+        <w:t>SEGNALI ELETTRICI</w:t>
+      </w:r>
+    </w:p>
+    <w:p>
+      <w:pPr>
+        <w:rPr>
+          <w:szCs w:val="28"/>
+        </w:rPr>
+      </w:pPr>
+      <w:r>
+        <w:rPr>
+          <w:bCs/>
+          <w:szCs w:val="28"/>
+        </w:rPr>
+        <w:t>All’interno</w:t>
+      </w:r>
+      <w:r>
+        <w:rPr>
+          <w:szCs w:val="28"/>
+        </w:rPr>
+        <w:t xml:space="preserve"> di un </w:t>
+      </w:r>
+      <w:r>
+        <w:rPr>
+          <w:bCs/>
+          <w:szCs w:val="28"/>
+        </w:rPr>
+        <w:t>calcolatore</w:t>
+      </w:r>
+      <w:r>
+        <w:rPr>
+          <w:szCs w:val="28"/>
+        </w:rPr>
+        <w:t xml:space="preserve"> </w:t>
+      </w:r>
+      <w:r>
+        <w:rPr>
+          <w:bCs/>
+          <w:szCs w:val="28"/>
+        </w:rPr>
+        <w:t>viaggiano</w:t>
+      </w:r>
+      <w:r>
+        <w:rPr>
+          <w:szCs w:val="28"/>
+        </w:rPr>
+        <w:t xml:space="preserve"> </w:t>
+      </w:r>
+      <w:r>
+        <w:rPr>
+          <w:bCs/>
+          <w:szCs w:val="28"/>
+        </w:rPr>
+        <w:t>segnali</w:t>
+      </w:r>
+      <w:r>
+        <w:rPr>
+          <w:szCs w:val="28"/>
+        </w:rPr>
+        <w:t xml:space="preserve"> di </w:t>
+      </w:r>
+      <w:r>
+        <w:rPr>
+          <w:bCs/>
+          <w:szCs w:val="28"/>
+        </w:rPr>
+        <w:t>natura elettrica</w:t>
+      </w:r>
+      <w:r>
+        <w:rPr>
+          <w:szCs w:val="28"/>
+        </w:rPr>
+        <w:t>. All’interno di questi segnali è racchiuso il contenuto informativo da trasmettere.</w:t>
+      </w:r>
+    </w:p>
+    <w:p>
+      <w:pPr>
+        <w:pStyle w:val="Paragrafoelenco"/>
+        <w:numPr>
+          <w:ilvl w:val="0"/>
+          <w:numId w:val="4"/>
+        </w:numPr>
+        <w:rPr>
+          <w:szCs w:val="28"/>
+        </w:rPr>
+      </w:pPr>
+      <w:r>
+        <w:rPr>
+          <w:b/>
+          <w:bCs/>
+          <w:szCs w:val="28"/>
+        </w:rPr>
+        <w:t>Analogici</w:t>
+      </w:r>
+      <w:r>
+        <w:rPr>
+          <w:szCs w:val="28"/>
+        </w:rPr>
+        <w:t xml:space="preserve">: variano in analogia con la grandezza fisica (Corrente o Tensione), Possiedono un </w:t>
+      </w:r>
+      <w:r>
+        <w:rPr>
+          <w:b/>
+          <w:bCs/>
+          <w:szCs w:val="28"/>
+        </w:rPr>
+        <w:t>numero</w:t>
+      </w:r>
+      <w:r>
+        <w:rPr>
+          <w:szCs w:val="28"/>
+        </w:rPr>
+        <w:t xml:space="preserve"> </w:t>
+      </w:r>
+      <w:r>
+        <w:rPr>
+          <w:b/>
+          <w:bCs/>
+          <w:szCs w:val="28"/>
+        </w:rPr>
+        <w:t>infinito</w:t>
+      </w:r>
+      <w:r>
+        <w:rPr>
+          <w:szCs w:val="28"/>
+        </w:rPr>
+        <w:t xml:space="preserve"> di </w:t>
+      </w:r>
+      <w:r>
+        <w:rPr>
+          <w:b/>
+          <w:bCs/>
+          <w:szCs w:val="28"/>
+        </w:rPr>
+        <w:t>valori</w:t>
+      </w:r>
+      <w:r>
+        <w:rPr>
+          <w:szCs w:val="28"/>
+        </w:rPr>
+        <w:t xml:space="preserve"> </w:t>
+      </w:r>
+      <w:r>
+        <w:rPr>
+          <w:b/>
+          <w:bCs/>
+          <w:szCs w:val="28"/>
+        </w:rPr>
+        <w:t>all’interno dell’intervallo</w:t>
+      </w:r>
+      <w:r>
+        <w:rPr>
+          <w:szCs w:val="28"/>
+        </w:rPr>
+        <w:t xml:space="preserve"> di Tensione</w:t>
+      </w:r>
+    </w:p>
+    <w:p>
+      <w:pPr>
+        <w:pStyle w:val="Paragrafoelenco"/>
+        <w:rPr>
+          <w:szCs w:val="28"/>
+        </w:rPr>
+      </w:pPr>
+      <w:r>
+        <w:rPr>
+          <w:szCs w:val="28"/>
+        </w:rPr>
+        <w:t xml:space="preserve">Vengono rappresentati da </w:t>
+      </w:r>
+      <w:r>
+        <w:rPr>
+          <w:b/>
+          <w:bCs/>
+          <w:szCs w:val="28"/>
+        </w:rPr>
+        <w:t>un’onda sinusoidale</w:t>
+      </w:r>
+      <w:r>
+        <w:rPr>
+          <w:szCs w:val="28"/>
+        </w:rPr>
+        <w:t>.</w:t>
+      </w:r>
+    </w:p>
+    <w:p>
+      <w:pPr>
+        <w:pStyle w:val="Paragrafoelenco"/>
+        <w:rPr>
+          <w:szCs w:val="28"/>
+        </w:rPr>
+      </w:pPr>
+      <w:r>
+        <w:rPr>
+          <w:noProof/>
+        </w:rPr>
+        <w:drawing>
+          <wp:anchor distT="0" distB="0" distL="114300" distR="114300" simplePos="0" relativeHeight="251659264" behindDoc="1" locked="0" layoutInCell="1" allowOverlap="1" wp14:anchorId="1F6F0553" wp14:editId="012C11EE">
+            <wp:simplePos x="0" y="0"/>
+            <wp:positionH relativeFrom="column">
+              <wp:posOffset>453390</wp:posOffset>
+            </wp:positionH>
+            <wp:positionV relativeFrom="paragraph">
+              <wp:posOffset>-3175</wp:posOffset>
+            </wp:positionV>
+            <wp:extent cx="3154680" cy="1703684"/>
+            <wp:effectExtent l="0" t="0" r="7620" b="0"/>
+            <wp:wrapTight wrapText="bothSides">
+              <wp:wrapPolygon edited="0">
+                <wp:start x="0" y="0"/>
+                <wp:lineTo x="0" y="21262"/>
+                <wp:lineTo x="21522" y="21262"/>
+                <wp:lineTo x="21522" y="0"/>
+                <wp:lineTo x="0" y="0"/>
+              </wp:wrapPolygon>
+            </wp:wrapTight>
+            <wp:docPr id="2" name="Immagine 2" descr="Visualizza immagine di origine"/>
+            <wp:cNvGraphicFramePr>
+              <a:graphicFrameLocks xmlns:a="http://schemas.openxmlformats.org/drawingml/2006/main" noChangeAspect="1"/>
+            </wp:cNvGraphicFramePr>
+            <a:graphic xmlns:a="http://schemas.openxmlformats.org/drawingml/2006/main">
+              <a:graphicData uri="http://schemas.openxmlformats.org/drawingml/2006/picture">
+                <pic:pic xmlns:pic="http://schemas.openxmlformats.org/drawingml/2006/picture">
+                  <pic:nvPicPr>
+                    <pic:cNvPr id="0" name="Picture 3" descr="Visualizza immagine di origine"/>
+                    <pic:cNvPicPr>
+                      <a:picLocks noChangeAspect="1" noChangeArrowheads="1"/>
+                    </pic:cNvPicPr>
+                  </pic:nvPicPr>
+                  <pic:blipFill>
+                    <a:blip r:embed="rId5" cstate="print">
+                      <a:extLst>
+                        <a:ext uri="{28A0092B-C50C-407E-A947-70E740481C1C}">
+                          <a14:useLocalDpi xmlns:a14="http://schemas.microsoft.com/office/drawing/2010/main" val="0"/>
+                        </a:ext>
+                      </a:extLst>
+                    </a:blip>
+                    <a:srcRect/>
+                    <a:stretch>
+                      <a:fillRect/>
+                    </a:stretch>
+                  </pic:blipFill>
+                  <pic:spPr bwMode="auto">
+                    <a:xfrm>
+                      <a:off x="0" y="0"/>
+                      <a:ext cx="3154680" cy="1703684"/>
+                    </a:xfrm>
+                    <a:prstGeom prst="rect">
+                      <a:avLst/>
+                    </a:prstGeom>
+                    <a:noFill/>
+                    <a:ln>
+                      <a:noFill/>
+                    </a:ln>
+                  </pic:spPr>
+                </pic:pic>
+              </a:graphicData>
+            </a:graphic>
+          </wp:anchor>
+        </w:drawing>
+      </w:r>
+    </w:p>
+    <w:p>
+      <w:pPr>
+        <w:pStyle w:val="Paragrafoelenco"/>
+        <w:rPr>
+          <w:szCs w:val="28"/>
+        </w:rPr>
+      </w:pPr>
+    </w:p>
+    <w:p>
+      <w:pPr>
+        <w:pStyle w:val="Paragrafoelenco"/>
+        <w:rPr>
+          <w:szCs w:val="28"/>
+        </w:rPr>
+      </w:pPr>
+    </w:p>
+    <w:p>
+      <w:pPr>
+        <w:pStyle w:val="Paragrafoelenco"/>
+        <w:rPr>
+          <w:b/>
+          <w:bCs/>
+          <w:szCs w:val="28"/>
+          <w:lang w:val="en-US"/>
+        </w:rPr>
+      </w:pPr>
+      <w:r>
+        <w:rPr>
+          <w:b/>
+          <w:bCs/>
+          <w:szCs w:val="28"/>
+          <w:lang w:val="en-US"/>
+        </w:rPr>
+        <w:t xml:space="preserve">V(t) = </w:t>
+      </w:r>
+      <w:proofErr w:type="spellStart"/>
+      <w:r>
+        <w:rPr>
+          <w:b/>
+          <w:bCs/>
+          <w:szCs w:val="28"/>
+          <w:lang w:val="en-US"/>
+        </w:rPr>
+        <w:t>Vp</w:t>
+      </w:r>
+      <w:proofErr w:type="spellEnd"/>
+      <w:r>
+        <w:rPr>
+          <w:b/>
+          <w:bCs/>
+          <w:szCs w:val="28"/>
+          <w:lang w:val="en-US"/>
+        </w:rPr>
+        <w:t xml:space="preserve"> * sin (2</w:t>
+      </w:r>
+      <w:r>
+        <w:rPr>
+          <w:rFonts w:cstheme="minorHAnsi"/>
+          <w:b/>
+          <w:bCs/>
+          <w:szCs w:val="28"/>
+        </w:rPr>
+        <w:t>π</w:t>
+      </w:r>
+      <w:r>
+        <w:rPr>
+          <w:b/>
+          <w:bCs/>
+          <w:szCs w:val="28"/>
+          <w:lang w:val="en-US"/>
+        </w:rPr>
+        <w:t>* F * t)</w:t>
+      </w:r>
+    </w:p>
+    <w:p>
+      <w:pPr>
+        <w:pStyle w:val="Paragrafoelenco"/>
+        <w:rPr>
+          <w:szCs w:val="28"/>
+          <w:lang w:val="en-US"/>
+        </w:rPr>
+      </w:pPr>
+    </w:p>
+    <w:p>
+      <w:pPr>
+        <w:pStyle w:val="Paragrafoelenco"/>
+        <w:rPr>
+          <w:szCs w:val="28"/>
+          <w:lang w:val="en-US"/>
+        </w:rPr>
+      </w:pPr>
+    </w:p>
+    <w:p>
+      <w:pPr>
+        <w:pStyle w:val="Paragrafoelenco"/>
+        <w:rPr>
+          <w:szCs w:val="28"/>
+          <w:lang w:val="en-US"/>
+        </w:rPr>
+      </w:pPr>
+    </w:p>
+    <w:p>
+      <w:pPr>
+        <w:pStyle w:val="Paragrafoelenco"/>
+        <w:rPr>
+          <w:szCs w:val="28"/>
+          <w:lang w:val="en-US"/>
+        </w:rPr>
+      </w:pPr>
+    </w:p>
+    <w:p>
+      <w:pPr>
+        <w:pStyle w:val="Paragrafoelenco"/>
+        <w:numPr>
+          <w:ilvl w:val="0"/>
+          <w:numId w:val="4"/>
+        </w:numPr>
+        <w:rPr>
+          <w:szCs w:val="28"/>
+        </w:rPr>
+      </w:pPr>
+      <w:r>
+        <w:rPr>
+          <w:b/>
+          <w:bCs/>
+          <w:szCs w:val="28"/>
+        </w:rPr>
+        <w:t>Digitali</w:t>
+      </w:r>
+      <w:r>
+        <w:rPr>
+          <w:szCs w:val="28"/>
+        </w:rPr>
+        <w:t xml:space="preserve">: </w:t>
+      </w:r>
+      <w:r>
+        <w:rPr>
+          <w:szCs w:val="28"/>
+        </w:rPr>
+        <w:t xml:space="preserve">possiedono un </w:t>
+      </w:r>
+      <w:r>
+        <w:rPr>
+          <w:b/>
+          <w:bCs/>
+          <w:szCs w:val="28"/>
+        </w:rPr>
+        <w:t>numero</w:t>
+      </w:r>
+      <w:r>
+        <w:rPr>
+          <w:szCs w:val="28"/>
+        </w:rPr>
+        <w:t xml:space="preserve"> </w:t>
+      </w:r>
+      <w:r>
+        <w:rPr>
+          <w:b/>
+          <w:bCs/>
+          <w:szCs w:val="28"/>
+        </w:rPr>
+        <w:t>finito</w:t>
+      </w:r>
+      <w:r>
+        <w:rPr>
+          <w:szCs w:val="28"/>
+        </w:rPr>
+        <w:t xml:space="preserve"> di </w:t>
+      </w:r>
+      <w:r>
+        <w:rPr>
+          <w:b/>
+          <w:bCs/>
+          <w:szCs w:val="28"/>
+        </w:rPr>
+        <w:t>valori</w:t>
+      </w:r>
+      <w:r>
+        <w:rPr>
+          <w:szCs w:val="28"/>
+        </w:rPr>
+        <w:t xml:space="preserve"> nell’intervallo, espressi in cifre (“digit”). Vengono rappresentati da </w:t>
+      </w:r>
+      <w:r>
+        <w:rPr>
+          <w:b/>
+          <w:bCs/>
+          <w:szCs w:val="28"/>
+        </w:rPr>
+        <w:t>onde quadre</w:t>
+      </w:r>
+      <w:r>
+        <w:rPr>
+          <w:b/>
+          <w:bCs/>
+          <w:szCs w:val="28"/>
+        </w:rPr>
+        <w:t xml:space="preserve">. </w:t>
+      </w:r>
+    </w:p>
+    <w:p>
+      <w:pPr>
+        <w:pStyle w:val="Paragrafoelenco"/>
+        <w:rPr>
+          <w:szCs w:val="28"/>
+        </w:rPr>
+      </w:pPr>
+      <w:r>
+        <w:rPr>
+          <w:noProof/>
+          <w:szCs w:val="28"/>
+        </w:rPr>
+        <w:drawing>
+          <wp:inline distT="0" distB="0" distL="0" distR="0" wp14:anchorId="12B88399" wp14:editId="4B9D3789">
+            <wp:extent cx="4411980" cy="1417320"/>
+            <wp:effectExtent l="0" t="0" r="7620" b="0"/>
+            <wp:docPr id="1" name="Immagine 1"/>
+            <wp:cNvGraphicFramePr>
+              <a:graphicFrameLocks xmlns:a="http://schemas.openxmlformats.org/drawingml/2006/main" noChangeAspect="1"/>
+            </wp:cNvGraphicFramePr>
+            <a:graphic xmlns:a="http://schemas.openxmlformats.org/drawingml/2006/main">
+              <a:graphicData uri="http://schemas.openxmlformats.org/drawingml/2006/picture">
+                <pic:pic xmlns:pic="http://schemas.openxmlformats.org/drawingml/2006/picture">
+                  <pic:nvPicPr>
+                    <pic:cNvPr id="1" name=""/>
+                    <pic:cNvPicPr/>
+                  </pic:nvPicPr>
+                  <pic:blipFill rotWithShape="1">
+                    <a:blip r:embed="rId6"/>
+                    <a:srcRect l="2631" t="11429" r="2138"/>
+                    <a:stretch/>
+                  </pic:blipFill>
+                  <pic:spPr bwMode="auto">
+                    <a:xfrm>
+                      <a:off x="0" y="0"/>
+                      <a:ext cx="4412363" cy="1417443"/>
+                    </a:xfrm>
+                    <a:prstGeom prst="rect">
+                      <a:avLst/>
+                    </a:prstGeom>
+                    <a:ln>
+                      <a:noFill/>
+                    </a:ln>
+                    <a:extLst>
+                      <a:ext uri="{53640926-AAD7-44D8-BBD7-CCE9431645EC}">
+                        <a14:shadowObscured xmlns:a14="http://schemas.microsoft.com/office/drawing/2010/main"/>
+                      </a:ext>
+                    </a:extLst>
+                  </pic:spPr>
+                </pic:pic>
+              </a:graphicData>
+            </a:graphic>
+          </wp:inline>
+        </w:drawing>
+      </w:r>
+    </w:p>
+    <w:p>
+      <w:pPr>
+        <w:pStyle w:val="Paragrafoelenco"/>
+        <w:rPr>
+          <w:szCs w:val="28"/>
+        </w:rPr>
+      </w:pPr>
+    </w:p>
+    <w:p>
+      <w:pPr>
+        <w:pStyle w:val="Paragrafoelenco"/>
+        <w:rPr>
+          <w:szCs w:val="28"/>
+        </w:rPr>
+      </w:pPr>
+      <w:r>
+        <w:rPr>
+          <w:szCs w:val="28"/>
+        </w:rPr>
+        <w:t xml:space="preserve">I valori digitali possono essere espressi da più cifre, e il numero di Stati (M) = 2^nbit. </w:t>
+      </w:r>
+      <w:proofErr w:type="spellStart"/>
+      <w:r>
+        <w:rPr>
+          <w:szCs w:val="28"/>
+        </w:rPr>
+        <w:t>Nbit</w:t>
+      </w:r>
+      <w:proofErr w:type="spellEnd"/>
+      <w:r>
+        <w:rPr>
+          <w:szCs w:val="28"/>
+        </w:rPr>
+        <w:t xml:space="preserve"> è il numero di bit con cui si vuole codificare i valori del segnale.</w:t>
+      </w:r>
+    </w:p>
+    <w:p>
+      <w:pPr>
+        <w:rPr>
+          <w:szCs w:val="28"/>
+        </w:rPr>
+      </w:pPr>
+      <w:r>
+        <w:rPr>
+          <w:szCs w:val="28"/>
+        </w:rPr>
+        <w:lastRenderedPageBreak/>
+        <w:t xml:space="preserve">I </w:t>
+      </w:r>
+      <w:r>
+        <w:rPr>
+          <w:bCs/>
+          <w:szCs w:val="28"/>
+        </w:rPr>
+        <w:t>segnali</w:t>
+      </w:r>
+      <w:r>
+        <w:rPr>
+          <w:szCs w:val="28"/>
+        </w:rPr>
+        <w:t xml:space="preserve"> </w:t>
+      </w:r>
+      <w:r>
+        <w:rPr>
+          <w:bCs/>
+          <w:szCs w:val="28"/>
+        </w:rPr>
+        <w:t>digitali</w:t>
+      </w:r>
+      <w:r>
+        <w:rPr>
+          <w:szCs w:val="28"/>
+        </w:rPr>
+        <w:t xml:space="preserve"> sono </w:t>
+      </w:r>
+      <w:r>
+        <w:rPr>
+          <w:bCs/>
+          <w:szCs w:val="28"/>
+        </w:rPr>
+        <w:t>maggiormente</w:t>
+      </w:r>
+      <w:r>
+        <w:rPr>
+          <w:szCs w:val="28"/>
+        </w:rPr>
+        <w:t xml:space="preserve"> </w:t>
+      </w:r>
+      <w:r>
+        <w:rPr>
+          <w:bCs/>
+          <w:szCs w:val="28"/>
+        </w:rPr>
+        <w:t>immuni</w:t>
+      </w:r>
+      <w:r>
+        <w:rPr>
+          <w:szCs w:val="28"/>
+        </w:rPr>
+        <w:t xml:space="preserve"> ai </w:t>
+      </w:r>
+      <w:r>
+        <w:rPr>
+          <w:bCs/>
+          <w:szCs w:val="28"/>
+        </w:rPr>
+        <w:t>rumori</w:t>
+      </w:r>
+      <w:r>
+        <w:rPr>
+          <w:szCs w:val="28"/>
+        </w:rPr>
+        <w:t xml:space="preserve">, infatti il valore di tensione </w:t>
+      </w:r>
+      <w:r>
+        <w:rPr>
+          <w:bCs/>
+          <w:szCs w:val="28"/>
+        </w:rPr>
+        <w:t>dell’interferenza</w:t>
+      </w:r>
+      <w:r>
+        <w:rPr>
+          <w:szCs w:val="28"/>
+        </w:rPr>
+        <w:t xml:space="preserve"> </w:t>
+      </w:r>
+      <w:r>
+        <w:rPr>
+          <w:bCs/>
+          <w:szCs w:val="28"/>
+        </w:rPr>
+        <w:t>talvolta</w:t>
+      </w:r>
+      <w:r>
+        <w:rPr>
+          <w:szCs w:val="28"/>
+        </w:rPr>
+        <w:t xml:space="preserve"> </w:t>
+      </w:r>
+      <w:r>
+        <w:rPr>
+          <w:bCs/>
+          <w:szCs w:val="28"/>
+        </w:rPr>
+        <w:t>non</w:t>
+      </w:r>
+      <w:r>
+        <w:rPr>
+          <w:szCs w:val="28"/>
+        </w:rPr>
+        <w:t xml:space="preserve"> è </w:t>
+      </w:r>
+      <w:r>
+        <w:rPr>
+          <w:bCs/>
+          <w:szCs w:val="28"/>
+        </w:rPr>
+        <w:t>sufficiente</w:t>
+      </w:r>
+      <w:r>
+        <w:rPr>
+          <w:szCs w:val="28"/>
+        </w:rPr>
+        <w:t xml:space="preserve"> a </w:t>
+      </w:r>
+      <w:r>
+        <w:rPr>
+          <w:bCs/>
+          <w:szCs w:val="28"/>
+        </w:rPr>
+        <w:t>superare</w:t>
+      </w:r>
+      <w:r>
+        <w:rPr>
+          <w:szCs w:val="28"/>
+        </w:rPr>
+        <w:t xml:space="preserve"> la </w:t>
+      </w:r>
+      <w:r>
+        <w:rPr>
+          <w:bCs/>
+          <w:szCs w:val="28"/>
+        </w:rPr>
+        <w:t>soglia</w:t>
+      </w:r>
+      <w:r>
+        <w:rPr>
+          <w:szCs w:val="28"/>
+        </w:rPr>
+        <w:t xml:space="preserve"> </w:t>
+      </w:r>
+      <w:r>
+        <w:rPr>
+          <w:bCs/>
+          <w:szCs w:val="28"/>
+        </w:rPr>
+        <w:t>intermedia</w:t>
+      </w:r>
+      <w:r>
+        <w:rPr>
+          <w:szCs w:val="28"/>
+        </w:rPr>
+        <w:t xml:space="preserve"> tra due valori digitali.</w:t>
+      </w:r>
+    </w:p>
+    <w:p>
+      <w:pPr>
+        <w:rPr>
+          <w:szCs w:val="28"/>
+        </w:rPr>
+      </w:pPr>
+    </w:p>
+    <w:p>
+      <w:pPr>
+        <w:rPr>
+          <w:b w:val="0"/>
+          <w:bCs/>
+          <w:color w:val="FF0000"/>
+          <w:sz w:val="32"/>
+          <w:szCs w:val="32"/>
+          <w:lang w:val="en-US"/>
+        </w:rPr>
+      </w:pPr>
+      <w:r>
+        <w:rPr>
+          <w:b w:val="0"/>
+          <w:bCs/>
+          <w:noProof/>
+          <w:szCs w:val="28"/>
+        </w:rPr>
+        <w:drawing>
+          <wp:anchor distT="0" distB="0" distL="114300" distR="114300" simplePos="0" relativeHeight="251660288" behindDoc="1" locked="0" layoutInCell="1" allowOverlap="1" wp14:anchorId="69685587" wp14:editId="62A5FA9A">
+            <wp:simplePos x="0" y="0"/>
+            <wp:positionH relativeFrom="margin">
+              <wp:align>center</wp:align>
+            </wp:positionH>
+            <wp:positionV relativeFrom="paragraph">
+              <wp:posOffset>372745</wp:posOffset>
+            </wp:positionV>
+            <wp:extent cx="5082540" cy="1998377"/>
+            <wp:effectExtent l="0" t="0" r="3810" b="1905"/>
+            <wp:wrapTight wrapText="bothSides">
+              <wp:wrapPolygon edited="0">
+                <wp:start x="0" y="0"/>
+                <wp:lineTo x="0" y="21415"/>
+                <wp:lineTo x="21535" y="21415"/>
+                <wp:lineTo x="21535" y="0"/>
+                <wp:lineTo x="0" y="0"/>
+              </wp:wrapPolygon>
+            </wp:wrapTight>
+            <wp:docPr id="3" name="Immagine 3"/>
+            <wp:cNvGraphicFramePr>
+              <a:graphicFrameLocks xmlns:a="http://schemas.openxmlformats.org/drawingml/2006/main" noChangeAspect="1"/>
+            </wp:cNvGraphicFramePr>
+            <a:graphic xmlns:a="http://schemas.openxmlformats.org/drawingml/2006/main">
+              <a:graphicData uri="http://schemas.openxmlformats.org/drawingml/2006/picture">
+                <pic:pic xmlns:pic="http://schemas.openxmlformats.org/drawingml/2006/picture">
+                  <pic:nvPicPr>
+                    <pic:cNvPr id="1" name=""/>
+                    <pic:cNvPicPr/>
+                  </pic:nvPicPr>
+                  <pic:blipFill>
+                    <a:blip r:embed="rId7">
+                      <a:extLst>
+                        <a:ext uri="{28A0092B-C50C-407E-A947-70E740481C1C}">
+                          <a14:useLocalDpi xmlns:a14="http://schemas.microsoft.com/office/drawing/2010/main" val="0"/>
+                        </a:ext>
+                      </a:extLst>
+                    </a:blip>
+                    <a:stretch>
+                      <a:fillRect/>
+                    </a:stretch>
+                  </pic:blipFill>
+                  <pic:spPr>
+                    <a:xfrm>
+                      <a:off x="0" y="0"/>
+                      <a:ext cx="5082540" cy="1998377"/>
+                    </a:xfrm>
+                    <a:prstGeom prst="rect">
+                      <a:avLst/>
+                    </a:prstGeom>
+                  </pic:spPr>
+                </pic:pic>
+              </a:graphicData>
+            </a:graphic>
+          </wp:anchor>
+        </w:drawing>
+      </w:r>
+      <w:r>
+        <w:rPr>
+          <w:bCs/>
+          <w:color w:val="FF0000"/>
+          <w:sz w:val="32"/>
+          <w:szCs w:val="32"/>
+          <w:lang w:val="en-US"/>
+        </w:rPr>
+        <w:t>ADC = Analog to Digital Conversion</w:t>
+      </w:r>
+    </w:p>
+    <w:p>
+      <w:pPr>
+        <w:rPr>
+          <w:b w:val="0"/>
+          <w:bCs/>
+          <w:szCs w:val="28"/>
+        </w:rPr>
+      </w:pPr>
+    </w:p>
+    <w:p>
+      <w:pPr>
+        <w:rPr>
+          <w:b w:val="0"/>
+          <w:bCs/>
+          <w:szCs w:val="28"/>
+        </w:rPr>
+      </w:pPr>
+    </w:p>
+    <w:p>
+      <w:pPr>
+        <w:rPr>
+          <w:b w:val="0"/>
+          <w:bCs/>
+          <w:szCs w:val="28"/>
+        </w:rPr>
+      </w:pPr>
+    </w:p>
+    <w:p>
+      <w:pPr>
+        <w:rPr>
+          <w:b w:val="0"/>
+          <w:bCs/>
+          <w:szCs w:val="28"/>
+        </w:rPr>
+      </w:pPr>
+    </w:p>
+    <w:p>
+      <w:pPr>
+        <w:rPr>
+          <w:b w:val="0"/>
+          <w:bCs/>
+          <w:szCs w:val="28"/>
+        </w:rPr>
+      </w:pPr>
+    </w:p>
+    <w:p>
+      <w:pPr>
+        <w:rPr>
+          <w:b w:val="0"/>
+          <w:bCs/>
+          <w:szCs w:val="28"/>
+        </w:rPr>
+      </w:pPr>
+    </w:p>
+    <w:p>
+      <w:pPr>
+        <w:rPr>
+          <w:b w:val="0"/>
+          <w:bCs/>
+          <w:szCs w:val="28"/>
+        </w:rPr>
+      </w:pPr>
+    </w:p>
+    <w:p>
+      <w:pPr>
+        <w:pStyle w:val="Paragrafoelenco"/>
+        <w:numPr>
+          <w:ilvl w:val="0"/>
+          <w:numId w:val="4"/>
+        </w:numPr>
+        <w:rPr>
+          <w:b/>
+          <w:bCs/>
+          <w:szCs w:val="28"/>
+        </w:rPr>
+      </w:pPr>
+      <w:r>
+        <w:rPr>
+          <w:b/>
+          <w:bCs/>
+          <w:szCs w:val="28"/>
+        </w:rPr>
+        <w:t xml:space="preserve">Filtro anti </w:t>
+      </w:r>
+      <w:proofErr w:type="spellStart"/>
+      <w:r>
+        <w:rPr>
+          <w:b/>
+          <w:bCs/>
+          <w:szCs w:val="28"/>
+        </w:rPr>
+        <w:t>Aliasing</w:t>
+      </w:r>
+      <w:proofErr w:type="spellEnd"/>
+      <w:r>
+        <w:rPr>
+          <w:b/>
+          <w:bCs/>
+          <w:szCs w:val="28"/>
+        </w:rPr>
+        <w:t xml:space="preserve">: </w:t>
+      </w:r>
+      <w:r>
+        <w:rPr>
+          <w:szCs w:val="28"/>
+        </w:rPr>
+        <w:t xml:space="preserve">la frequenza di campionamento deve rispettare il teorema di Shannon: </w:t>
+      </w:r>
+      <w:proofErr w:type="spellStart"/>
+      <w:r>
+        <w:rPr>
+          <w:szCs w:val="28"/>
+        </w:rPr>
+        <w:t>Fc</w:t>
+      </w:r>
+      <w:proofErr w:type="spellEnd"/>
+      <w:r>
+        <w:rPr>
+          <w:szCs w:val="28"/>
+        </w:rPr>
+        <w:t xml:space="preserve"> &gt;= 2*</w:t>
+      </w:r>
+      <w:proofErr w:type="spellStart"/>
+      <w:r>
+        <w:rPr>
+          <w:szCs w:val="28"/>
+        </w:rPr>
+        <w:t>Fmax</w:t>
+      </w:r>
+      <w:proofErr w:type="spellEnd"/>
+      <w:r>
+        <w:rPr>
+          <w:szCs w:val="28"/>
+        </w:rPr>
+        <w:tab/>
+      </w:r>
+      <w:proofErr w:type="spellStart"/>
+      <w:r>
+        <w:rPr>
+          <w:szCs w:val="28"/>
+        </w:rPr>
+        <w:t>Fmax</w:t>
+      </w:r>
+      <w:proofErr w:type="spellEnd"/>
+      <w:r>
+        <w:rPr>
+          <w:szCs w:val="28"/>
+        </w:rPr>
+        <w:t xml:space="preserve"> = frequenza massima dello spettro del S analogico</w:t>
+      </w:r>
+    </w:p>
+    <w:p>
+      <w:pPr>
+        <w:pStyle w:val="Paragrafoelenco"/>
+        <w:numPr>
+          <w:ilvl w:val="0"/>
+          <w:numId w:val="4"/>
+        </w:numPr>
+        <w:rPr>
+          <w:b/>
+          <w:bCs/>
+          <w:szCs w:val="28"/>
+        </w:rPr>
+      </w:pPr>
+      <w:r>
+        <w:rPr>
+          <w:b/>
+          <w:bCs/>
+          <w:szCs w:val="28"/>
+        </w:rPr>
+        <w:t>S/H campionamento:</w:t>
+      </w:r>
+      <w:r>
+        <w:rPr>
+          <w:szCs w:val="28"/>
+        </w:rPr>
+        <w:t xml:space="preserve"> in base alla </w:t>
+      </w:r>
+      <w:proofErr w:type="spellStart"/>
+      <w:r>
+        <w:rPr>
+          <w:szCs w:val="28"/>
+        </w:rPr>
+        <w:t>Fc</w:t>
+      </w:r>
+      <w:proofErr w:type="spellEnd"/>
+      <w:r>
+        <w:rPr>
+          <w:szCs w:val="28"/>
+        </w:rPr>
+        <w:t xml:space="preserve"> viene letto il valore analogico e mantenuto nel tempo. Si </w:t>
+      </w:r>
+      <w:proofErr w:type="spellStart"/>
+      <w:r>
+        <w:rPr>
+          <w:szCs w:val="28"/>
+        </w:rPr>
+        <w:t>da</w:t>
+      </w:r>
+      <w:proofErr w:type="spellEnd"/>
+      <w:r>
+        <w:rPr>
+          <w:szCs w:val="28"/>
+        </w:rPr>
+        <w:t xml:space="preserve"> origine a un segnale discreto nel tempo ma non nelle ampiezze.</w:t>
+      </w:r>
+    </w:p>
+    <w:p>
+      <w:pPr>
+        <w:pStyle w:val="Paragrafoelenco"/>
+        <w:numPr>
+          <w:ilvl w:val="0"/>
+          <w:numId w:val="4"/>
+        </w:numPr>
+        <w:rPr>
+          <w:b/>
+          <w:bCs/>
+          <w:szCs w:val="28"/>
+        </w:rPr>
+      </w:pPr>
+      <w:r>
+        <w:rPr>
+          <w:b/>
+          <w:bCs/>
+          <w:szCs w:val="28"/>
+        </w:rPr>
+        <w:t>ADC:</w:t>
+      </w:r>
+      <w:r>
+        <w:rPr>
+          <w:szCs w:val="28"/>
+        </w:rPr>
+        <w:t xml:space="preserve"> ogni valore campionato viene associato a un intervallo di valori digitali affinché possa essere rappresentato correttamente</w:t>
+      </w:r>
+    </w:p>
+    <w:p>
+      <w:pPr>
+        <w:rPr>
+          <w:b w:val="0"/>
+          <w:color w:val="FF0000"/>
+          <w:sz w:val="32"/>
+          <w:szCs w:val="32"/>
+        </w:rPr>
+      </w:pPr>
+      <w:r>
+        <w:rPr>
+          <w:bCs/>
+          <w:color w:val="FF0000"/>
+          <w:sz w:val="32"/>
+          <w:szCs w:val="32"/>
+        </w:rPr>
+        <w:t>CIRCUITI LOGICI</w:t>
+      </w:r>
+    </w:p>
+    <w:p>
+      <w:pPr>
+        <w:jc w:val="left"/>
+        <w:rPr>
+          <w:b w:val="0"/>
+          <w:color w:val="auto"/>
+          <w:sz w:val="28"/>
+          <w:szCs w:val="28"/>
+        </w:rPr>
+      </w:pPr>
+      <w:r>
+        <w:rPr>
+          <w:b w:val="0"/>
+          <w:color w:val="auto"/>
+          <w:sz w:val="28"/>
+          <w:szCs w:val="28"/>
+        </w:rPr>
+        <w:t xml:space="preserve">Lo scopo principale è quello di </w:t>
+      </w:r>
+      <w:r>
+        <w:rPr>
+          <w:bCs/>
+          <w:color w:val="auto"/>
+          <w:sz w:val="28"/>
+          <w:szCs w:val="28"/>
+        </w:rPr>
+        <w:t>produrre</w:t>
+      </w:r>
+      <w:r>
+        <w:rPr>
+          <w:b w:val="0"/>
+          <w:color w:val="auto"/>
+          <w:sz w:val="28"/>
+          <w:szCs w:val="28"/>
+        </w:rPr>
+        <w:t xml:space="preserve"> degli </w:t>
+      </w:r>
+      <w:r>
+        <w:rPr>
+          <w:bCs/>
+          <w:color w:val="auto"/>
+          <w:sz w:val="28"/>
+          <w:szCs w:val="28"/>
+        </w:rPr>
+        <w:t>output</w:t>
+      </w:r>
+      <w:r>
+        <w:rPr>
+          <w:b w:val="0"/>
+          <w:color w:val="auto"/>
+          <w:sz w:val="28"/>
+          <w:szCs w:val="28"/>
+        </w:rPr>
+        <w:t xml:space="preserve"> (risultati) </w:t>
+      </w:r>
+      <w:r>
+        <w:rPr>
+          <w:bCs/>
+          <w:color w:val="auto"/>
+          <w:sz w:val="28"/>
+          <w:szCs w:val="28"/>
+        </w:rPr>
+        <w:t>in</w:t>
+      </w:r>
+      <w:r>
+        <w:rPr>
+          <w:b w:val="0"/>
+          <w:color w:val="auto"/>
+          <w:sz w:val="28"/>
+          <w:szCs w:val="28"/>
+        </w:rPr>
+        <w:t xml:space="preserve"> </w:t>
+      </w:r>
+      <w:r>
+        <w:rPr>
+          <w:bCs/>
+          <w:color w:val="auto"/>
+          <w:sz w:val="28"/>
+          <w:szCs w:val="28"/>
+        </w:rPr>
+        <w:t>base</w:t>
+      </w:r>
+      <w:r>
+        <w:rPr>
+          <w:b w:val="0"/>
+          <w:color w:val="auto"/>
+          <w:sz w:val="28"/>
+          <w:szCs w:val="28"/>
+        </w:rPr>
+        <w:t xml:space="preserve"> agli </w:t>
+      </w:r>
+      <w:r>
+        <w:rPr>
+          <w:bCs/>
+          <w:color w:val="auto"/>
+          <w:sz w:val="28"/>
+          <w:szCs w:val="28"/>
+        </w:rPr>
+        <w:t>input</w:t>
+      </w:r>
+      <w:r>
+        <w:rPr>
+          <w:b w:val="0"/>
+          <w:color w:val="auto"/>
+          <w:sz w:val="28"/>
+          <w:szCs w:val="28"/>
+        </w:rPr>
+        <w:t xml:space="preserve"> </w:t>
+      </w:r>
+      <w:r>
+        <w:rPr>
+          <w:bCs/>
+          <w:color w:val="auto"/>
+          <w:sz w:val="28"/>
+          <w:szCs w:val="28"/>
+        </w:rPr>
+        <w:t>inseriti</w:t>
+      </w:r>
+      <w:r>
+        <w:rPr>
+          <w:b w:val="0"/>
+          <w:color w:val="auto"/>
+          <w:sz w:val="28"/>
+          <w:szCs w:val="28"/>
+        </w:rPr>
+        <w:t xml:space="preserve">. Dati dei valori di </w:t>
+      </w:r>
+      <w:r>
+        <w:rPr>
+          <w:bCs/>
+          <w:color w:val="auto"/>
+          <w:sz w:val="28"/>
+          <w:szCs w:val="28"/>
+        </w:rPr>
+        <w:t>input fissi</w:t>
+      </w:r>
+      <w:r>
+        <w:rPr>
+          <w:b w:val="0"/>
+          <w:color w:val="auto"/>
+          <w:sz w:val="28"/>
+          <w:szCs w:val="28"/>
+        </w:rPr>
+        <w:t xml:space="preserve"> anche gli </w:t>
+      </w:r>
+      <w:r>
+        <w:rPr>
+          <w:bCs/>
+          <w:color w:val="auto"/>
+          <w:sz w:val="28"/>
+          <w:szCs w:val="28"/>
+        </w:rPr>
+        <w:t>output</w:t>
+      </w:r>
+      <w:r>
+        <w:rPr>
+          <w:b w:val="0"/>
+          <w:color w:val="auto"/>
+          <w:sz w:val="28"/>
+          <w:szCs w:val="28"/>
+        </w:rPr>
+        <w:t xml:space="preserve"> devono essere </w:t>
+      </w:r>
+      <w:r>
+        <w:rPr>
+          <w:bCs/>
+          <w:color w:val="auto"/>
+          <w:sz w:val="28"/>
+          <w:szCs w:val="28"/>
+        </w:rPr>
+        <w:t>fissi</w:t>
+      </w:r>
+      <w:r>
+        <w:rPr>
+          <w:b w:val="0"/>
+          <w:color w:val="auto"/>
+          <w:sz w:val="28"/>
+          <w:szCs w:val="28"/>
+        </w:rPr>
+        <w:t>.</w:t>
+      </w:r>
+    </w:p>
+    <w:p>
+      <w:pPr>
+        <w:numPr>
+          <w:ilvl w:val="0"/>
+          <w:numId w:val="5"/>
+        </w:numPr>
+        <w:contextualSpacing/>
+        <w:jc w:val="left"/>
+        <w:rPr>
+          <w:b w:val="0"/>
+          <w:color w:val="auto"/>
+          <w:sz w:val="28"/>
+          <w:szCs w:val="28"/>
+        </w:rPr>
+      </w:pPr>
+      <w:r>
+        <w:rPr>
+          <w:bCs/>
+          <w:color w:val="auto"/>
+          <w:sz w:val="28"/>
+          <w:szCs w:val="28"/>
+        </w:rPr>
+        <w:t>Sequenziali</w:t>
+      </w:r>
+      <w:r>
+        <w:rPr>
+          <w:b w:val="0"/>
+          <w:color w:val="auto"/>
+          <w:sz w:val="28"/>
+          <w:szCs w:val="28"/>
+        </w:rPr>
+        <w:t xml:space="preserve">: </w:t>
+      </w:r>
+      <w:r>
+        <w:rPr>
+          <w:bCs/>
+          <w:color w:val="auto"/>
+          <w:sz w:val="28"/>
+          <w:szCs w:val="28"/>
+        </w:rPr>
+        <w:t>l’output</w:t>
+      </w:r>
+      <w:r>
+        <w:rPr>
+          <w:b w:val="0"/>
+          <w:color w:val="auto"/>
+          <w:sz w:val="28"/>
+          <w:szCs w:val="28"/>
+        </w:rPr>
+        <w:t xml:space="preserve"> </w:t>
+      </w:r>
+      <w:r>
+        <w:rPr>
+          <w:bCs/>
+          <w:color w:val="auto"/>
+          <w:sz w:val="28"/>
+          <w:szCs w:val="28"/>
+        </w:rPr>
+        <w:t>dipende</w:t>
+      </w:r>
+      <w:r>
+        <w:rPr>
+          <w:b w:val="0"/>
+          <w:color w:val="auto"/>
+          <w:sz w:val="28"/>
+          <w:szCs w:val="28"/>
+        </w:rPr>
+        <w:t xml:space="preserve"> </w:t>
+      </w:r>
+      <w:r>
+        <w:rPr>
+          <w:bCs/>
+          <w:color w:val="auto"/>
+          <w:sz w:val="28"/>
+          <w:szCs w:val="28"/>
+        </w:rPr>
+        <w:t>solo</w:t>
+      </w:r>
+      <w:r>
+        <w:rPr>
+          <w:b w:val="0"/>
+          <w:color w:val="auto"/>
+          <w:sz w:val="28"/>
+          <w:szCs w:val="28"/>
+        </w:rPr>
+        <w:t xml:space="preserve"> </w:t>
+      </w:r>
+      <w:r>
+        <w:rPr>
+          <w:bCs/>
+          <w:color w:val="auto"/>
+          <w:sz w:val="28"/>
+          <w:szCs w:val="28"/>
+        </w:rPr>
+        <w:t>dall’input</w:t>
+      </w:r>
+    </w:p>
+    <w:p>
+      <w:pPr>
+        <w:numPr>
+          <w:ilvl w:val="0"/>
+          <w:numId w:val="5"/>
+        </w:numPr>
+        <w:contextualSpacing/>
+        <w:jc w:val="left"/>
+        <w:rPr>
+          <w:b w:val="0"/>
+          <w:color w:val="auto"/>
+          <w:sz w:val="28"/>
+          <w:szCs w:val="28"/>
+        </w:rPr>
+      </w:pPr>
+      <w:r>
+        <w:rPr>
+          <w:bCs/>
+          <w:color w:val="auto"/>
+          <w:sz w:val="28"/>
+          <w:szCs w:val="28"/>
+        </w:rPr>
+        <w:t>Combinatori</w:t>
+      </w:r>
+      <w:r>
+        <w:rPr>
+          <w:b w:val="0"/>
+          <w:color w:val="auto"/>
+          <w:sz w:val="28"/>
+          <w:szCs w:val="28"/>
+        </w:rPr>
+        <w:t xml:space="preserve">: possiedono un </w:t>
+      </w:r>
+      <w:r>
+        <w:rPr>
+          <w:bCs/>
+          <w:color w:val="auto"/>
+          <w:sz w:val="28"/>
+          <w:szCs w:val="28"/>
+        </w:rPr>
+        <w:t>sistema</w:t>
+      </w:r>
+      <w:r>
+        <w:rPr>
+          <w:b w:val="0"/>
+          <w:color w:val="auto"/>
+          <w:sz w:val="28"/>
+          <w:szCs w:val="28"/>
+        </w:rPr>
+        <w:t xml:space="preserve"> di </w:t>
+      </w:r>
+      <w:r>
+        <w:rPr>
+          <w:bCs/>
+          <w:color w:val="auto"/>
+          <w:sz w:val="28"/>
+          <w:szCs w:val="28"/>
+        </w:rPr>
+        <w:t>memoria</w:t>
+      </w:r>
+      <w:r>
+        <w:rPr>
+          <w:b w:val="0"/>
+          <w:color w:val="auto"/>
+          <w:sz w:val="28"/>
+          <w:szCs w:val="28"/>
+        </w:rPr>
+        <w:t xml:space="preserve">, perciò un </w:t>
+      </w:r>
+      <w:r>
+        <w:rPr>
+          <w:bCs/>
+          <w:color w:val="auto"/>
+          <w:sz w:val="28"/>
+          <w:szCs w:val="28"/>
+        </w:rPr>
+        <w:t>output</w:t>
+      </w:r>
+      <w:r>
+        <w:rPr>
+          <w:b w:val="0"/>
+          <w:color w:val="auto"/>
+          <w:sz w:val="28"/>
+          <w:szCs w:val="28"/>
+        </w:rPr>
+        <w:t xml:space="preserve"> </w:t>
+      </w:r>
+      <w:r>
+        <w:rPr>
+          <w:bCs/>
+          <w:color w:val="auto"/>
+          <w:sz w:val="28"/>
+          <w:szCs w:val="28"/>
+        </w:rPr>
+        <w:t>dipende</w:t>
+      </w:r>
+      <w:r>
+        <w:rPr>
+          <w:b w:val="0"/>
+          <w:color w:val="auto"/>
+          <w:sz w:val="28"/>
+          <w:szCs w:val="28"/>
+        </w:rPr>
+        <w:t xml:space="preserve"> </w:t>
+      </w:r>
+      <w:r>
+        <w:rPr>
+          <w:bCs/>
+          <w:color w:val="auto"/>
+          <w:sz w:val="28"/>
+          <w:szCs w:val="28"/>
+        </w:rPr>
+        <w:t>anche</w:t>
+      </w:r>
+      <w:r>
+        <w:rPr>
+          <w:b w:val="0"/>
+          <w:color w:val="auto"/>
+          <w:sz w:val="28"/>
+          <w:szCs w:val="28"/>
+        </w:rPr>
+        <w:t xml:space="preserve"> dai </w:t>
+      </w:r>
+      <w:r>
+        <w:rPr>
+          <w:bCs/>
+          <w:color w:val="auto"/>
+          <w:sz w:val="28"/>
+          <w:szCs w:val="28"/>
+        </w:rPr>
+        <w:t>valori</w:t>
+      </w:r>
+      <w:r>
+        <w:rPr>
+          <w:b w:val="0"/>
+          <w:color w:val="auto"/>
+          <w:sz w:val="28"/>
+          <w:szCs w:val="28"/>
+        </w:rPr>
+        <w:t xml:space="preserve"> di input/output </w:t>
+      </w:r>
+      <w:r>
+        <w:rPr>
+          <w:bCs/>
+          <w:color w:val="auto"/>
+          <w:sz w:val="28"/>
+          <w:szCs w:val="28"/>
+        </w:rPr>
+        <w:t>precedenti</w:t>
+      </w:r>
+    </w:p>
+    <w:p>
+      <w:pPr>
+        <w:jc w:val="left"/>
+        <w:rPr>
+          <w:bCs/>
+          <w:color w:val="auto"/>
+          <w:sz w:val="28"/>
+          <w:szCs w:val="28"/>
+        </w:rPr>
+      </w:pPr>
+      <w:r>
+        <w:rPr>
+          <w:b w:val="0"/>
+          <w:color w:val="auto"/>
+          <w:sz w:val="28"/>
+          <w:szCs w:val="28"/>
+        </w:rPr>
+        <w:t xml:space="preserve">Questi </w:t>
+      </w:r>
+      <w:r>
+        <w:rPr>
+          <w:bCs/>
+          <w:color w:val="auto"/>
+          <w:sz w:val="28"/>
+          <w:szCs w:val="28"/>
+        </w:rPr>
+        <w:t>circuiti</w:t>
+      </w:r>
+      <w:r>
+        <w:rPr>
+          <w:b w:val="0"/>
+          <w:color w:val="auto"/>
+          <w:sz w:val="28"/>
+          <w:szCs w:val="28"/>
+        </w:rPr>
+        <w:t xml:space="preserve"> sono </w:t>
+      </w:r>
+      <w:r>
+        <w:rPr>
+          <w:bCs/>
+          <w:color w:val="auto"/>
+          <w:sz w:val="28"/>
+          <w:szCs w:val="28"/>
+        </w:rPr>
+        <w:t>realizzati</w:t>
+      </w:r>
+      <w:r>
+        <w:rPr>
+          <w:b w:val="0"/>
+          <w:color w:val="auto"/>
+          <w:sz w:val="28"/>
+          <w:szCs w:val="28"/>
+        </w:rPr>
+        <w:t xml:space="preserve"> </w:t>
+      </w:r>
+      <w:r>
+        <w:rPr>
+          <w:bCs/>
+          <w:color w:val="auto"/>
+          <w:sz w:val="28"/>
+          <w:szCs w:val="28"/>
+        </w:rPr>
+        <w:t>combinando</w:t>
+      </w:r>
+      <w:r>
+        <w:rPr>
+          <w:b w:val="0"/>
+          <w:color w:val="auto"/>
+          <w:sz w:val="28"/>
+          <w:szCs w:val="28"/>
+        </w:rPr>
+        <w:t xml:space="preserve"> tra loro diverse </w:t>
+      </w:r>
+      <w:r>
+        <w:rPr>
+          <w:bCs/>
+          <w:color w:val="auto"/>
+          <w:sz w:val="28"/>
+          <w:szCs w:val="28"/>
+        </w:rPr>
+        <w:t>porte logiche.</w:t>
+      </w:r>
+    </w:p>
+    <w:p>
+      <w:pPr>
+        <w:jc w:val="left"/>
+        <w:rPr>
+          <w:bCs/>
+          <w:color w:val="auto"/>
+          <w:sz w:val="28"/>
+          <w:szCs w:val="28"/>
+        </w:rPr>
+      </w:pPr>
+    </w:p>
+    <w:p>
+      <w:pPr>
+        <w:jc w:val="left"/>
+        <w:rPr>
+          <w:bCs/>
+          <w:color w:val="auto"/>
+          <w:sz w:val="28"/>
+          <w:szCs w:val="28"/>
+        </w:rPr>
+      </w:pPr>
+    </w:p>
+    <w:p>
+      <w:pPr>
+        <w:rPr>
+          <w:bCs/>
+          <w:color w:val="FF0000"/>
+          <w:sz w:val="32"/>
+          <w:szCs w:val="32"/>
+        </w:rPr>
+      </w:pPr>
+      <w:r>
+        <w:rPr>
+          <w:bCs/>
+          <w:color w:val="FF0000"/>
+          <w:sz w:val="32"/>
+          <w:szCs w:val="32"/>
+        </w:rPr>
+        <w:t>PORTE LOGICHE</w:t>
+      </w:r>
+    </w:p>
+    <w:p>
+      <w:pPr>
+        <w:jc w:val="left"/>
+        <w:rPr>
+          <w:b w:val="0"/>
+          <w:color w:val="auto"/>
+          <w:sz w:val="28"/>
+          <w:szCs w:val="28"/>
+        </w:rPr>
+      </w:pPr>
+      <w:r>
+        <w:rPr>
+          <w:b w:val="0"/>
+          <w:color w:val="auto"/>
+          <w:sz w:val="28"/>
+          <w:szCs w:val="28"/>
+        </w:rPr>
+        <w:t>Sono dei particolari circuiti che hanno delle</w:t>
+      </w:r>
+      <w:r>
+        <w:rPr>
+          <w:bCs/>
+          <w:color w:val="auto"/>
+          <w:sz w:val="28"/>
+          <w:szCs w:val="28"/>
+        </w:rPr>
+        <w:t xml:space="preserve"> regole fisse</w:t>
+      </w:r>
+      <w:r>
+        <w:rPr>
+          <w:b w:val="0"/>
+          <w:color w:val="auto"/>
+          <w:sz w:val="28"/>
+          <w:szCs w:val="28"/>
+        </w:rPr>
+        <w:t xml:space="preserve"> per </w:t>
+      </w:r>
+      <w:r>
+        <w:rPr>
+          <w:bCs/>
+          <w:color w:val="auto"/>
+          <w:sz w:val="28"/>
+          <w:szCs w:val="28"/>
+        </w:rPr>
+        <w:t>produrre</w:t>
+      </w:r>
+      <w:r>
+        <w:rPr>
+          <w:b w:val="0"/>
+          <w:color w:val="auto"/>
+          <w:sz w:val="28"/>
+          <w:szCs w:val="28"/>
+        </w:rPr>
+        <w:t xml:space="preserve"> gli</w:t>
+      </w:r>
+      <w:r>
+        <w:rPr>
+          <w:bCs/>
+          <w:color w:val="auto"/>
+          <w:sz w:val="28"/>
+          <w:szCs w:val="28"/>
+        </w:rPr>
+        <w:t xml:space="preserve"> output</w:t>
+      </w:r>
+      <w:r>
+        <w:rPr>
+          <w:b w:val="0"/>
+          <w:color w:val="auto"/>
+          <w:sz w:val="28"/>
+          <w:szCs w:val="28"/>
+        </w:rPr>
+        <w:t>.</w:t>
+      </w:r>
+    </w:p>
+    <w:p>
+      <w:pPr>
+        <w:jc w:val="left"/>
+        <w:rPr>
+          <w:b w:val="0"/>
+          <w:noProof/>
+          <w:color w:val="auto"/>
+          <w:sz w:val="28"/>
+        </w:rPr>
+      </w:pPr>
+      <w:r>
+        <w:rPr>
+          <w:bCs/>
+          <w:color w:val="auto"/>
+          <w:sz w:val="28"/>
+          <w:szCs w:val="28"/>
+        </w:rPr>
+        <w:t>2 INPUT -&gt; 1 OUTPUT</w:t>
+      </w:r>
+    </w:p>
+    <w:p>
+      <w:pPr>
+        <w:jc w:val="left"/>
+        <w:rPr>
+          <w:bCs/>
+          <w:color w:val="auto"/>
+          <w:sz w:val="28"/>
+          <w:szCs w:val="28"/>
+        </w:rPr>
+      </w:pPr>
+      <w:r>
+        <w:rPr>
+          <w:b w:val="0"/>
+          <w:noProof/>
+          <w:color w:val="auto"/>
+          <w:sz w:val="28"/>
+        </w:rPr>
+        <w:drawing>
+          <wp:inline distT="0" distB="0" distL="0" distR="0" wp14:anchorId="469D9B25" wp14:editId="2755A692">
+            <wp:extent cx="6120130" cy="3959860"/>
+            <wp:effectExtent l="0" t="0" r="0" b="2540"/>
+            <wp:docPr id="4" name="Immagine 4" descr="Visualizza immagine di origine"/>
+            <wp:cNvGraphicFramePr>
+              <a:graphicFrameLocks xmlns:a="http://schemas.openxmlformats.org/drawingml/2006/main" noChangeAspect="1"/>
+            </wp:cNvGraphicFramePr>
+            <a:graphic xmlns:a="http://schemas.openxmlformats.org/drawingml/2006/main">
+              <a:graphicData uri="http://schemas.openxmlformats.org/drawingml/2006/picture">
+                <pic:pic xmlns:pic="http://schemas.openxmlformats.org/drawingml/2006/picture">
+                  <pic:nvPicPr>
+                    <pic:cNvPr id="0" name="Picture 5" descr="Visualizza immagine di origine"/>
+                    <pic:cNvPicPr>
+                      <a:picLocks noChangeAspect="1" noChangeArrowheads="1"/>
+                    </pic:cNvPicPr>
+                  </pic:nvPicPr>
+                  <pic:blipFill rotWithShape="1">
+                    <a:blip r:embed="rId8">
+                      <a:extLst>
+                        <a:ext uri="{28A0092B-C50C-407E-A947-70E740481C1C}">
+                          <a14:useLocalDpi xmlns:a14="http://schemas.microsoft.com/office/drawing/2010/main" val="0"/>
+                        </a:ext>
+                      </a:extLst>
+                    </a:blip>
+                    <a:srcRect t="6647"/>
+                    <a:stretch/>
+                  </pic:blipFill>
+                  <pic:spPr bwMode="auto">
+                    <a:xfrm>
+                      <a:off x="0" y="0"/>
+                      <a:ext cx="6120130" cy="3959860"/>
+                    </a:xfrm>
+                    <a:prstGeom prst="rect">
+                      <a:avLst/>
+                    </a:prstGeom>
+                    <a:noFill/>
+                    <a:ln>
+                      <a:noFill/>
+                    </a:ln>
+                    <a:extLst>
+                      <a:ext uri="{53640926-AAD7-44D8-BBD7-CCE9431645EC}">
+                        <a14:shadowObscured xmlns:a14="http://schemas.microsoft.com/office/drawing/2010/main"/>
+                      </a:ext>
+                    </a:extLst>
+                  </pic:spPr>
+                </pic:pic>
+              </a:graphicData>
+            </a:graphic>
+          </wp:inline>
+        </w:drawing>
+      </w:r>
+    </w:p>
+    <w:p>
+      <w:pPr>
+        <w:jc w:val="left"/>
+        <w:rPr>
+          <w:b w:val="0"/>
+          <w:color w:val="auto"/>
+          <w:sz w:val="28"/>
+          <w:szCs w:val="28"/>
+        </w:rPr>
+      </w:pPr>
+      <w:r>
+        <w:rPr>
+          <w:b w:val="0"/>
+          <w:color w:val="auto"/>
+          <w:sz w:val="28"/>
+          <w:szCs w:val="28"/>
+        </w:rPr>
+        <w:t xml:space="preserve">Le </w:t>
+      </w:r>
+      <w:r>
+        <w:rPr>
+          <w:bCs/>
+          <w:color w:val="auto"/>
+          <w:sz w:val="28"/>
+          <w:szCs w:val="28"/>
+        </w:rPr>
+        <w:t>PORTE LOGICHE</w:t>
+      </w:r>
+      <w:r>
+        <w:rPr>
+          <w:b w:val="0"/>
+          <w:color w:val="auto"/>
+          <w:sz w:val="28"/>
+          <w:szCs w:val="28"/>
+        </w:rPr>
+        <w:t xml:space="preserve"> possono essere </w:t>
+      </w:r>
+      <w:r>
+        <w:rPr>
+          <w:bCs/>
+          <w:color w:val="auto"/>
+          <w:sz w:val="28"/>
+          <w:szCs w:val="28"/>
+        </w:rPr>
+        <w:t>realizzate</w:t>
+      </w:r>
+      <w:r>
+        <w:rPr>
+          <w:b w:val="0"/>
+          <w:color w:val="auto"/>
+          <w:sz w:val="28"/>
+          <w:szCs w:val="28"/>
+        </w:rPr>
+        <w:t xml:space="preserve"> anche mediante dei circuiti fisici, usando dei </w:t>
+      </w:r>
+      <w:r>
+        <w:rPr>
+          <w:bCs/>
+          <w:color w:val="auto"/>
+          <w:sz w:val="28"/>
+          <w:szCs w:val="28"/>
+        </w:rPr>
+        <w:t>transistor</w:t>
+      </w:r>
+      <w:r>
+        <w:rPr>
+          <w:b w:val="0"/>
+          <w:color w:val="auto"/>
+          <w:sz w:val="28"/>
+          <w:szCs w:val="28"/>
+        </w:rPr>
+        <w:t>.</w:t>
+      </w:r>
+    </w:p>
+    <w:p>
+      <w:pPr>
+        <w:rPr>
+          <w:bCs/>
+          <w:color w:val="FF0000"/>
+          <w:sz w:val="32"/>
+          <w:szCs w:val="32"/>
+        </w:rPr>
+      </w:pPr>
+      <w:r>
+        <w:rPr>
+          <w:bCs/>
+          <w:color w:val="FF0000"/>
+          <w:sz w:val="32"/>
+          <w:szCs w:val="32"/>
+        </w:rPr>
+        <w:t>PROPRIET</w:t>
+      </w:r>
+      <w:bookmarkStart w:id="0" w:name="_Hlk85442826"/>
+      <w:r>
+        <w:rPr>
+          <w:rFonts w:ascii="Abadi" w:hAnsi="Abadi"/>
+          <w:bCs/>
+          <w:color w:val="FF0000"/>
+          <w:sz w:val="32"/>
+          <w:szCs w:val="32"/>
+        </w:rPr>
+        <w:t>À</w:t>
+      </w:r>
+      <w:bookmarkEnd w:id="0"/>
+      <w:r>
+        <w:rPr>
+          <w:rFonts w:ascii="Abadi" w:hAnsi="Abadi"/>
+          <w:bCs/>
+          <w:color w:val="FF0000"/>
+          <w:sz w:val="32"/>
+          <w:szCs w:val="32"/>
+        </w:rPr>
+        <w:t xml:space="preserve"> LOGICHE</w:t>
+      </w:r>
+    </w:p>
+    <w:p>
+      <w:pPr>
+        <w:numPr>
+          <w:ilvl w:val="0"/>
+          <w:numId w:val="6"/>
+        </w:numPr>
+        <w:contextualSpacing/>
+        <w:jc w:val="left"/>
+        <w:rPr>
+          <w:bCs/>
+          <w:color w:val="auto"/>
+          <w:sz w:val="28"/>
+          <w:szCs w:val="28"/>
+        </w:rPr>
+      </w:pPr>
+      <w:r>
+        <w:rPr>
+          <w:bCs/>
+          <w:color w:val="auto"/>
+          <w:sz w:val="28"/>
+          <w:szCs w:val="28"/>
+        </w:rPr>
+        <w:t>DUALITÀ: un’espressione logica si dice duale quando invertendo AND con OR e 0 con 1 si ottiene lo stesso OUTPUT</w:t>
+      </w:r>
+    </w:p>
+    <w:p>
+      <w:pPr>
+        <w:numPr>
+          <w:ilvl w:val="0"/>
+          <w:numId w:val="6"/>
+        </w:numPr>
+        <w:contextualSpacing/>
+        <w:jc w:val="left"/>
+        <w:rPr>
+          <w:bCs/>
+          <w:color w:val="auto"/>
+          <w:sz w:val="28"/>
+          <w:szCs w:val="28"/>
+          <w:lang w:val="en-US"/>
+        </w:rPr>
+      </w:pPr>
+      <w:r>
+        <w:rPr>
+          <w:bCs/>
+          <w:color w:val="auto"/>
+          <w:sz w:val="28"/>
+          <w:szCs w:val="28"/>
+          <w:lang w:val="en-US"/>
+        </w:rPr>
+        <w:t xml:space="preserve">DE MORGAN: </w:t>
+      </w:r>
+      <w:r>
+        <w:rPr>
+          <w:bCs/>
+          <w:color w:val="auto"/>
+          <w:sz w:val="28"/>
+          <w:szCs w:val="28"/>
+          <w:lang w:val="en-US"/>
+        </w:rPr>
+        <w:tab/>
+        <w:t xml:space="preserve">not(A) OR not(B) = </w:t>
+      </w:r>
+      <w:proofErr w:type="gramStart"/>
+      <w:r>
+        <w:rPr>
+          <w:bCs/>
+          <w:color w:val="auto"/>
+          <w:sz w:val="28"/>
+          <w:szCs w:val="28"/>
+          <w:lang w:val="en-US"/>
+        </w:rPr>
+        <w:t>not(</w:t>
+      </w:r>
+      <w:proofErr w:type="gramEnd"/>
+      <w:r>
+        <w:rPr>
+          <w:bCs/>
+          <w:color w:val="auto"/>
+          <w:sz w:val="28"/>
+          <w:szCs w:val="28"/>
+          <w:lang w:val="en-US"/>
+        </w:rPr>
+        <w:t>A AND B)</w:t>
+      </w:r>
+    </w:p>
+    <w:p>
+      <w:pPr>
+        <w:ind w:left="2136"/>
+        <w:jc w:val="left"/>
+        <w:rPr>
+          <w:bCs/>
+          <w:color w:val="auto"/>
+          <w:sz w:val="28"/>
+          <w:szCs w:val="28"/>
+          <w:lang w:val="en-US"/>
+        </w:rPr>
+      </w:pPr>
+      <w:r>
+        <w:rPr>
+          <w:bCs/>
+          <w:color w:val="auto"/>
+          <w:sz w:val="28"/>
+          <w:szCs w:val="28"/>
+          <w:lang w:val="en-US"/>
+        </w:rPr>
+        <w:t xml:space="preserve">    </w:t>
+      </w:r>
+      <w:r>
+        <w:rPr>
+          <w:bCs/>
+          <w:color w:val="auto"/>
+          <w:sz w:val="28"/>
+          <w:szCs w:val="28"/>
+          <w:lang w:val="en-US"/>
+        </w:rPr>
+        <w:tab/>
+      </w:r>
+      <w:proofErr w:type="gramStart"/>
+      <w:r>
+        <w:rPr>
+          <w:bCs/>
+          <w:color w:val="auto"/>
+          <w:sz w:val="28"/>
+          <w:szCs w:val="28"/>
+          <w:lang w:val="en-US"/>
+        </w:rPr>
+        <w:t>not(</w:t>
+      </w:r>
+      <w:proofErr w:type="gramEnd"/>
+      <w:r>
+        <w:rPr>
+          <w:bCs/>
+          <w:color w:val="auto"/>
+          <w:sz w:val="28"/>
+          <w:szCs w:val="28"/>
+          <w:lang w:val="en-US"/>
+        </w:rPr>
+        <w:t xml:space="preserve">A OR B) = not(A) AND not(B) </w:t>
+      </w:r>
+    </w:p>
+    <w:p>
+      <w:pPr>
+        <w:ind w:left="2136"/>
+        <w:jc w:val="left"/>
+        <w:rPr>
+          <w:bCs/>
+          <w:color w:val="auto"/>
+          <w:sz w:val="28"/>
+          <w:szCs w:val="28"/>
+          <w:lang w:val="en-US"/>
+        </w:rPr>
+      </w:pPr>
+      <w:r>
+        <w:rPr>
+          <w:bCs/>
+          <w:noProof/>
+          <w:color w:val="auto"/>
+          <w:sz w:val="28"/>
+          <w:szCs w:val="28"/>
+          <w:lang w:val="en-US"/>
+        </w:rPr>
+        <w:lastRenderedPageBreak/>
+        <w:drawing>
+          <wp:anchor distT="0" distB="0" distL="114300" distR="114300" simplePos="0" relativeHeight="251663360" behindDoc="1" locked="0" layoutInCell="1" allowOverlap="1" wp14:anchorId="1BE3F77F" wp14:editId="139A8F6B">
+            <wp:simplePos x="0" y="0"/>
+            <wp:positionH relativeFrom="margin">
+              <wp:align>right</wp:align>
+            </wp:positionH>
+            <wp:positionV relativeFrom="paragraph">
+              <wp:posOffset>8255</wp:posOffset>
+            </wp:positionV>
+            <wp:extent cx="2689860" cy="1772285"/>
+            <wp:effectExtent l="0" t="0" r="0" b="0"/>
+            <wp:wrapTight wrapText="bothSides">
+              <wp:wrapPolygon edited="0">
+                <wp:start x="0" y="0"/>
+                <wp:lineTo x="0" y="21360"/>
+                <wp:lineTo x="21416" y="21360"/>
+                <wp:lineTo x="21416" y="0"/>
+                <wp:lineTo x="0" y="0"/>
+              </wp:wrapPolygon>
+            </wp:wrapTight>
+            <wp:docPr id="7" name="Immagine 7" descr="Immagine che contiene tavolo&#10;&#10;Descrizione generata automaticamente"/>
+            <wp:cNvGraphicFramePr>
+              <a:graphicFrameLocks xmlns:a="http://schemas.openxmlformats.org/drawingml/2006/main" noChangeAspect="1"/>
+            </wp:cNvGraphicFramePr>
+            <a:graphic xmlns:a="http://schemas.openxmlformats.org/drawingml/2006/main">
+              <a:graphicData uri="http://schemas.openxmlformats.org/drawingml/2006/picture">
+                <pic:pic xmlns:pic="http://schemas.openxmlformats.org/drawingml/2006/picture">
+                  <pic:nvPicPr>
+                    <pic:cNvPr id="7" name="Immagine 7" descr="Immagine che contiene tavolo&#10;&#10;Descrizione generata automaticamente"/>
+                    <pic:cNvPicPr/>
+                  </pic:nvPicPr>
+                  <pic:blipFill>
+                    <a:blip r:embed="rId9">
+                      <a:extLst>
+                        <a:ext uri="{28A0092B-C50C-407E-A947-70E740481C1C}">
+                          <a14:useLocalDpi xmlns:a14="http://schemas.microsoft.com/office/drawing/2010/main" val="0"/>
+                        </a:ext>
+                      </a:extLst>
+                    </a:blip>
+                    <a:stretch>
+                      <a:fillRect/>
+                    </a:stretch>
+                  </pic:blipFill>
+                  <pic:spPr>
+                    <a:xfrm>
+                      <a:off x="0" y="0"/>
+                      <a:ext cx="2695775" cy="1776551"/>
+                    </a:xfrm>
+                    <a:prstGeom prst="rect">
+                      <a:avLst/>
+                    </a:prstGeom>
+                  </pic:spPr>
+                </pic:pic>
+              </a:graphicData>
+            </a:graphic>
+            <wp14:sizeRelH relativeFrom="margin">
+              <wp14:pctWidth>0</wp14:pctWidth>
+            </wp14:sizeRelH>
+            <wp14:sizeRelV relativeFrom="margin">
+              <wp14:pctHeight>0</wp14:pctHeight>
+            </wp14:sizeRelV>
+          </wp:anchor>
+        </w:drawing>
+      </w:r>
+      <w:r>
+        <w:rPr>
+          <w:bCs/>
+          <w:noProof/>
+          <w:color w:val="auto"/>
+          <w:sz w:val="28"/>
+          <w:szCs w:val="28"/>
+          <w:lang w:val="en-US"/>
+        </w:rPr>
+        <w:drawing>
+          <wp:anchor distT="0" distB="0" distL="114300" distR="114300" simplePos="0" relativeHeight="251662336" behindDoc="1" locked="0" layoutInCell="1" allowOverlap="1" wp14:anchorId="2B7CABE7" wp14:editId="68DB80F3">
+            <wp:simplePos x="0" y="0"/>
+            <wp:positionH relativeFrom="margin">
+              <wp:align>left</wp:align>
+            </wp:positionH>
+            <wp:positionV relativeFrom="paragraph">
+              <wp:posOffset>8656</wp:posOffset>
+            </wp:positionV>
+            <wp:extent cx="2831064" cy="1757011"/>
+            <wp:effectExtent l="0" t="0" r="7620" b="0"/>
+            <wp:wrapTight wrapText="bothSides">
+              <wp:wrapPolygon edited="0">
+                <wp:start x="0" y="0"/>
+                <wp:lineTo x="0" y="21319"/>
+                <wp:lineTo x="21513" y="21319"/>
+                <wp:lineTo x="21513" y="0"/>
+                <wp:lineTo x="0" y="0"/>
+              </wp:wrapPolygon>
+            </wp:wrapTight>
+            <wp:docPr id="6" name="Immagine 6" descr="Immagine che contiene tavolo&#10;&#10;Descrizione generata automaticamente"/>
+            <wp:cNvGraphicFramePr>
+              <a:graphicFrameLocks xmlns:a="http://schemas.openxmlformats.org/drawingml/2006/main" noChangeAspect="1"/>
+            </wp:cNvGraphicFramePr>
+            <a:graphic xmlns:a="http://schemas.openxmlformats.org/drawingml/2006/main">
+              <a:graphicData uri="http://schemas.openxmlformats.org/drawingml/2006/picture">
+                <pic:pic xmlns:pic="http://schemas.openxmlformats.org/drawingml/2006/picture">
+                  <pic:nvPicPr>
+                    <pic:cNvPr id="6" name="Immagine 6" descr="Immagine che contiene tavolo&#10;&#10;Descrizione generata automaticamente"/>
+                    <pic:cNvPicPr/>
+                  </pic:nvPicPr>
+                  <pic:blipFill>
+                    <a:blip r:embed="rId10">
+                      <a:extLst>
+                        <a:ext uri="{28A0092B-C50C-407E-A947-70E740481C1C}">
+                          <a14:useLocalDpi xmlns:a14="http://schemas.microsoft.com/office/drawing/2010/main" val="0"/>
+                        </a:ext>
+                      </a:extLst>
+                    </a:blip>
+                    <a:stretch>
+                      <a:fillRect/>
+                    </a:stretch>
+                  </pic:blipFill>
+                  <pic:spPr>
+                    <a:xfrm>
+                      <a:off x="0" y="0"/>
+                      <a:ext cx="2831064" cy="1757011"/>
+                    </a:xfrm>
+                    <a:prstGeom prst="rect">
+                      <a:avLst/>
+                    </a:prstGeom>
+                  </pic:spPr>
+                </pic:pic>
+              </a:graphicData>
+            </a:graphic>
+          </wp:anchor>
+        </w:drawing>
+      </w:r>
+    </w:p>
+    <w:p>
+      <w:pPr>
+        <w:jc w:val="left"/>
+        <w:rPr>
+          <w:bCs/>
+          <w:color w:val="auto"/>
+          <w:sz w:val="28"/>
+          <w:szCs w:val="28"/>
+          <w:lang w:val="en-US"/>
+        </w:rPr>
+      </w:pPr>
+    </w:p>
+    <w:p>
+      <w:pPr>
+        <w:jc w:val="left"/>
+        <w:rPr>
+          <w:bCs/>
+          <w:color w:val="auto"/>
+          <w:sz w:val="28"/>
+          <w:szCs w:val="28"/>
+          <w:lang w:val="en-US"/>
+        </w:rPr>
+      </w:pPr>
+    </w:p>
+    <w:p>
+      <w:pPr>
+        <w:jc w:val="left"/>
+        <w:rPr>
+          <w:bCs/>
+          <w:color w:val="auto"/>
+          <w:sz w:val="28"/>
+          <w:szCs w:val="28"/>
+          <w:lang w:val="en-US"/>
+        </w:rPr>
+      </w:pPr>
+    </w:p>
+    <w:p>
+      <w:pPr>
+        <w:jc w:val="left"/>
+        <w:rPr>
+          <w:bCs/>
+          <w:color w:val="auto"/>
+          <w:sz w:val="28"/>
+          <w:szCs w:val="28"/>
+          <w:lang w:val="en-US"/>
+        </w:rPr>
       </w:pPr>
     </w:p>
     <w:p>
@@ -294,6 +2553,345 @@
     </w:lvl>
   </w:abstractNum>
   <w:abstractNum w:abstractNumId="1" w15:restartNumberingAfterBreak="0">
+    <w:nsid w:val="3B846BD2"/>
+    <w:multiLevelType w:val="hybridMultilevel"/>
+    <w:tmpl w:val="72F82028"/>
+    <w:lvl w:ilvl="0" w:tplc="04100001">
+      <w:start w:val="1"/>
+      <w:numFmt w:val="bullet"/>
+      <w:lvlText w:val=""/>
+      <w:lvlJc w:val="left"/>
+      <w:pPr>
+        <w:ind w:left="720" w:hanging="360"/>
+      </w:pPr>
+      <w:rPr>
+        <w:rFonts w:ascii="Symbol" w:hAnsi="Symbol" w:hint="default"/>
+      </w:rPr>
+    </w:lvl>
+    <w:lvl w:ilvl="1" w:tplc="04100003">
+      <w:start w:val="1"/>
+      <w:numFmt w:val="bullet"/>
+      <w:lvlText w:val="o"/>
+      <w:lvlJc w:val="left"/>
+      <w:pPr>
+        <w:ind w:left="1440" w:hanging="360"/>
+      </w:pPr>
+      <w:rPr>
+        <w:rFonts w:ascii="Courier New" w:hAnsi="Courier New" w:cs="Courier New" w:hint="default"/>
+      </w:rPr>
+    </w:lvl>
+    <w:lvl w:ilvl="2" w:tplc="04100005">
+      <w:start w:val="1"/>
+      <w:numFmt w:val="bullet"/>
+      <w:lvlText w:val=""/>
+      <w:lvlJc w:val="left"/>
+      <w:pPr>
+        <w:ind w:left="2160" w:hanging="360"/>
+      </w:pPr>
+      <w:rPr>
+        <w:rFonts w:ascii="Wingdings" w:hAnsi="Wingdings" w:hint="default"/>
+      </w:rPr>
+    </w:lvl>
+    <w:lvl w:ilvl="3" w:tplc="04100001" w:tentative="1">
+      <w:start w:val="1"/>
+      <w:numFmt w:val="bullet"/>
+      <w:lvlText w:val=""/>
+      <w:lvlJc w:val="left"/>
+      <w:pPr>
+        <w:ind w:left="2880" w:hanging="360"/>
+      </w:pPr>
+      <w:rPr>
+        <w:rFonts w:ascii="Symbol" w:hAnsi="Symbol" w:hint="default"/>
+      </w:rPr>
+    </w:lvl>
+    <w:lvl w:ilvl="4" w:tplc="04100003" w:tentative="1">
+      <w:start w:val="1"/>
+      <w:numFmt w:val="bullet"/>
+      <w:lvlText w:val="o"/>
+      <w:lvlJc w:val="left"/>
+      <w:pPr>
+        <w:ind w:left="3600" w:hanging="360"/>
+      </w:pPr>
+      <w:rPr>
+        <w:rFonts w:ascii="Courier New" w:hAnsi="Courier New" w:cs="Courier New" w:hint="default"/>
+      </w:rPr>
+    </w:lvl>
+    <w:lvl w:ilvl="5" w:tplc="04100005" w:tentative="1">
+      <w:start w:val="1"/>
+      <w:numFmt w:val="bullet"/>
+      <w:lvlText w:val=""/>
+      <w:lvlJc w:val="left"/>
+      <w:pPr>
+        <w:ind w:left="4320" w:hanging="360"/>
+      </w:pPr>
+      <w:rPr>
+        <w:rFonts w:ascii="Wingdings" w:hAnsi="Wingdings" w:hint="default"/>
+      </w:rPr>
+    </w:lvl>
+    <w:lvl w:ilvl="6" w:tplc="04100001" w:tentative="1">
+      <w:start w:val="1"/>
+      <w:numFmt w:val="bullet"/>
+      <w:lvlText w:val=""/>
+      <w:lvlJc w:val="left"/>
+      <w:pPr>
+        <w:ind w:left="5040" w:hanging="360"/>
+      </w:pPr>
+      <w:rPr>
+        <w:rFonts w:ascii="Symbol" w:hAnsi="Symbol" w:hint="default"/>
+      </w:rPr>
+    </w:lvl>
+    <w:lvl w:ilvl="7" w:tplc="04100003" w:tentative="1">
+      <w:start w:val="1"/>
+      <w:numFmt w:val="bullet"/>
+      <w:lvlText w:val="o"/>
+      <w:lvlJc w:val="left"/>
+      <w:pPr>
+        <w:ind w:left="5760" w:hanging="360"/>
+      </w:pPr>
+      <w:rPr>
+        <w:rFonts w:ascii="Courier New" w:hAnsi="Courier New" w:cs="Courier New" w:hint="default"/>
+      </w:rPr>
+    </w:lvl>
+    <w:lvl w:ilvl="8" w:tplc="04100005" w:tentative="1">
+      <w:start w:val="1"/>
+      <w:numFmt w:val="bullet"/>
+      <w:lvlText w:val=""/>
+      <w:lvlJc w:val="left"/>
+      <w:pPr>
+        <w:ind w:left="6480" w:hanging="360"/>
+      </w:pPr>
+      <w:rPr>
+        <w:rFonts w:ascii="Wingdings" w:hAnsi="Wingdings" w:hint="default"/>
+      </w:rPr>
+    </w:lvl>
+  </w:abstractNum>
+  <w:abstractNum w:abstractNumId="2" w15:restartNumberingAfterBreak="0">
+    <w:nsid w:val="417037BB"/>
+    <w:multiLevelType w:val="hybridMultilevel"/>
+    <w:tmpl w:val="9ADC7C2A"/>
+    <w:lvl w:ilvl="0" w:tplc="04100001">
+      <w:start w:val="1"/>
+      <w:numFmt w:val="bullet"/>
+      <w:lvlText w:val=""/>
+      <w:lvlJc w:val="left"/>
+      <w:pPr>
+        <w:ind w:left="720" w:hanging="360"/>
+      </w:pPr>
+      <w:rPr>
+        <w:rFonts w:ascii="Symbol" w:hAnsi="Symbol" w:hint="default"/>
+      </w:rPr>
+    </w:lvl>
+    <w:lvl w:ilvl="1" w:tplc="04100003" w:tentative="1">
+      <w:start w:val="1"/>
+      <w:numFmt w:val="bullet"/>
+      <w:lvlText w:val="o"/>
+      <w:lvlJc w:val="left"/>
+      <w:pPr>
+        <w:ind w:left="1440" w:hanging="360"/>
+      </w:pPr>
+      <w:rPr>
+        <w:rFonts w:ascii="Courier New" w:hAnsi="Courier New" w:cs="Courier New" w:hint="default"/>
+      </w:rPr>
+    </w:lvl>
+    <w:lvl w:ilvl="2" w:tplc="04100005" w:tentative="1">
+      <w:start w:val="1"/>
+      <w:numFmt w:val="bullet"/>
+      <w:lvlText w:val=""/>
+      <w:lvlJc w:val="left"/>
+      <w:pPr>
+        <w:ind w:left="2160" w:hanging="360"/>
+      </w:pPr>
+      <w:rPr>
+        <w:rFonts w:ascii="Wingdings" w:hAnsi="Wingdings" w:hint="default"/>
+      </w:rPr>
+    </w:lvl>
+    <w:lvl w:ilvl="3" w:tplc="04100001" w:tentative="1">
+      <w:start w:val="1"/>
+      <w:numFmt w:val="bullet"/>
+      <w:lvlText w:val=""/>
+      <w:lvlJc w:val="left"/>
+      <w:pPr>
+        <w:ind w:left="2880" w:hanging="360"/>
+      </w:pPr>
+      <w:rPr>
+        <w:rFonts w:ascii="Symbol" w:hAnsi="Symbol" w:hint="default"/>
+      </w:rPr>
+    </w:lvl>
+    <w:lvl w:ilvl="4" w:tplc="04100003" w:tentative="1">
+      <w:start w:val="1"/>
+      <w:numFmt w:val="bullet"/>
+      <w:lvlText w:val="o"/>
+      <w:lvlJc w:val="left"/>
+      <w:pPr>
+        <w:ind w:left="3600" w:hanging="360"/>
+      </w:pPr>
+      <w:rPr>
+        <w:rFonts w:ascii="Courier New" w:hAnsi="Courier New" w:cs="Courier New" w:hint="default"/>
+      </w:rPr>
+    </w:lvl>
+    <w:lvl w:ilvl="5" w:tplc="04100005" w:tentative="1">
+      <w:start w:val="1"/>
+      <w:numFmt w:val="bullet"/>
+      <w:lvlText w:val=""/>
+      <w:lvlJc w:val="left"/>
+      <w:pPr>
+        <w:ind w:left="4320" w:hanging="360"/>
+      </w:pPr>
+      <w:rPr>
+        <w:rFonts w:ascii="Wingdings" w:hAnsi="Wingdings" w:hint="default"/>
+      </w:rPr>
+    </w:lvl>
+    <w:lvl w:ilvl="6" w:tplc="04100001" w:tentative="1">
+      <w:start w:val="1"/>
+      <w:numFmt w:val="bullet"/>
+      <w:lvlText w:val=""/>
+      <w:lvlJc w:val="left"/>
+      <w:pPr>
+        <w:ind w:left="5040" w:hanging="360"/>
+      </w:pPr>
+      <w:rPr>
+        <w:rFonts w:ascii="Symbol" w:hAnsi="Symbol" w:hint="default"/>
+      </w:rPr>
+    </w:lvl>
+    <w:lvl w:ilvl="7" w:tplc="04100003" w:tentative="1">
+      <w:start w:val="1"/>
+      <w:numFmt w:val="bullet"/>
+      <w:lvlText w:val="o"/>
+      <w:lvlJc w:val="left"/>
+      <w:pPr>
+        <w:ind w:left="5760" w:hanging="360"/>
+      </w:pPr>
+      <w:rPr>
+        <w:rFonts w:ascii="Courier New" w:hAnsi="Courier New" w:cs="Courier New" w:hint="default"/>
+      </w:rPr>
+    </w:lvl>
+    <w:lvl w:ilvl="8" w:tplc="04100005" w:tentative="1">
+      <w:start w:val="1"/>
+      <w:numFmt w:val="bullet"/>
+      <w:lvlText w:val=""/>
+      <w:lvlJc w:val="left"/>
+      <w:pPr>
+        <w:ind w:left="6480" w:hanging="360"/>
+      </w:pPr>
+      <w:rPr>
+        <w:rFonts w:ascii="Wingdings" w:hAnsi="Wingdings" w:hint="default"/>
+      </w:rPr>
+    </w:lvl>
+  </w:abstractNum>
+  <w:abstractNum w:abstractNumId="3" w15:restartNumberingAfterBreak="0">
+    <w:nsid w:val="48373831"/>
+    <w:multiLevelType w:val="hybridMultilevel"/>
+    <w:tmpl w:val="EB6AE360"/>
+    <w:lvl w:ilvl="0" w:tplc="04100001">
+      <w:start w:val="1"/>
+      <w:numFmt w:val="bullet"/>
+      <w:lvlText w:val=""/>
+      <w:lvlJc w:val="left"/>
+      <w:pPr>
+        <w:ind w:left="720" w:hanging="360"/>
+      </w:pPr>
+      <w:rPr>
+        <w:rFonts w:ascii="Symbol" w:hAnsi="Symbol" w:hint="default"/>
+      </w:rPr>
+    </w:lvl>
+    <w:lvl w:ilvl="1" w:tplc="04100003">
+      <w:start w:val="1"/>
+      <w:numFmt w:val="bullet"/>
+      <w:lvlText w:val="o"/>
+      <w:lvlJc w:val="left"/>
+      <w:pPr>
+        <w:ind w:left="1440" w:hanging="360"/>
+      </w:pPr>
+      <w:rPr>
+        <w:rFonts w:ascii="Courier New" w:hAnsi="Courier New" w:cs="Courier New" w:hint="default"/>
+      </w:rPr>
+    </w:lvl>
+    <w:lvl w:ilvl="2" w:tplc="04100005" w:tentative="1">
+      <w:start w:val="1"/>
+      <w:numFmt w:val="bullet"/>
+      <w:lvlText w:val=""/>
+      <w:lvlJc w:val="left"/>
+      <w:pPr>
+        <w:ind w:left="2160" w:hanging="360"/>
+      </w:pPr>
+      <w:rPr>
+        <w:rFonts w:ascii="Wingdings" w:hAnsi="Wingdings" w:hint="default"/>
+      </w:rPr>
+    </w:lvl>
+    <w:lvl w:ilvl="3" w:tplc="04100001" w:tentative="1">
+      <w:start w:val="1"/>
+      <w:numFmt w:val="bullet"/>
+      <w:lvlText w:val=""/>
+      <w:lvlJc w:val="left"/>
+      <w:pPr>
+        <w:ind w:left="2880" w:hanging="360"/>
+      </w:pPr>
+      <w:rPr>
+        <w:rFonts w:ascii="Symbol" w:hAnsi="Symbol" w:hint="default"/>
+      </w:rPr>
+    </w:lvl>
+    <w:lvl w:ilvl="4" w:tplc="04100003" w:tentative="1">
+      <w:start w:val="1"/>
+      <w:numFmt w:val="bullet"/>
+      <w:lvlText w:val="o"/>
+      <w:lvlJc w:val="left"/>
+      <w:pPr>
+        <w:ind w:left="3600" w:hanging="360"/>
+      </w:pPr>
+      <w:rPr>
+        <w:rFonts w:ascii="Courier New" w:hAnsi="Courier New" w:cs="Courier New" w:hint="default"/>
+      </w:rPr>
+    </w:lvl>
+    <w:lvl w:ilvl="5" w:tplc="04100005" w:tentative="1">
+      <w:start w:val="1"/>
+      <w:numFmt w:val="bullet"/>
+      <w:lvlText w:val=""/>
+      <w:lvlJc w:val="left"/>
+      <w:pPr>
+        <w:ind w:left="4320" w:hanging="360"/>
+      </w:pPr>
+      <w:rPr>
+        <w:rFonts w:ascii="Wingdings" w:hAnsi="Wingdings" w:hint="default"/>
+      </w:rPr>
+    </w:lvl>
+    <w:lvl w:ilvl="6" w:tplc="04100001" w:tentative="1">
+      <w:start w:val="1"/>
+      <w:numFmt w:val="bullet"/>
+      <w:lvlText w:val=""/>
+      <w:lvlJc w:val="left"/>
+      <w:pPr>
+        <w:ind w:left="5040" w:hanging="360"/>
+      </w:pPr>
+      <w:rPr>
+        <w:rFonts w:ascii="Symbol" w:hAnsi="Symbol" w:hint="default"/>
+      </w:rPr>
+    </w:lvl>
+    <w:lvl w:ilvl="7" w:tplc="04100003" w:tentative="1">
+      <w:start w:val="1"/>
+      <w:numFmt w:val="bullet"/>
+      <w:lvlText w:val="o"/>
+      <w:lvlJc w:val="left"/>
+      <w:pPr>
+        <w:ind w:left="5760" w:hanging="360"/>
+      </w:pPr>
+      <w:rPr>
+        <w:rFonts w:ascii="Courier New" w:hAnsi="Courier New" w:cs="Courier New" w:hint="default"/>
+      </w:rPr>
+    </w:lvl>
+    <w:lvl w:ilvl="8" w:tplc="04100005" w:tentative="1">
+      <w:start w:val="1"/>
+      <w:numFmt w:val="bullet"/>
+      <w:lvlText w:val=""/>
+      <w:lvlJc w:val="left"/>
+      <w:pPr>
+        <w:ind w:left="6480" w:hanging="360"/>
+      </w:pPr>
+      <w:rPr>
+        <w:rFonts w:ascii="Wingdings" w:hAnsi="Wingdings" w:hint="default"/>
+      </w:rPr>
+    </w:lvl>
+  </w:abstractNum>
+  <w:abstractNum w:abstractNumId="4" w15:restartNumberingAfterBreak="0">
     <w:nsid w:val="69A657A0"/>
     <w:multiLevelType w:val="hybridMultilevel"/>
     <w:tmpl w:val="B31A970A"/>
@@ -406,7 +3004,7 @@
       </w:rPr>
     </w:lvl>
   </w:abstractNum>
-  <w:abstractNum w:abstractNumId="2" w15:restartNumberingAfterBreak="0">
+  <w:abstractNum w:abstractNumId="5" w15:restartNumberingAfterBreak="0">
     <w:nsid w:val="7E6B3411"/>
     <w:multiLevelType w:val="hybridMultilevel"/>
     <w:tmpl w:val="72883ED4"/>
@@ -520,13 +3118,22 @@
     </w:lvl>
   </w:abstractNum>
   <w:num w:numId="1">
-    <w:abstractNumId w:val="2"/>
+    <w:abstractNumId w:val="5"/>
   </w:num>
   <w:num w:numId="2">
     <w:abstractNumId w:val="0"/>
   </w:num>
   <w:num w:numId="3">
+    <w:abstractNumId w:val="4"/>
+  </w:num>
+  <w:num w:numId="4">
     <w:abstractNumId w:val="1"/>
+  </w:num>
+  <w:num w:numId="5">
+    <w:abstractNumId w:val="2"/>
+  </w:num>
+  <w:num w:numId="6">
+    <w:abstractNumId w:val="3"/>
   </w:num>
 </w:numbering>
 </file>
@@ -1058,6 +3665,23 @@
       <w:color w:val="404040" w:themeColor="text1" w:themeTint="BF"/>
     </w:rPr>
   </w:style>
+  <w:style w:type="paragraph" w:styleId="Paragrafoelenco">
+    <w:name w:val="List Paragraph"/>
+    <w:basedOn w:val="Normale"/>
+    <w:uiPriority w:val="34"/>
+    <w:qFormat/>
+    <w:rsid w:val="00127392"/>
+    <w:pPr>
+      <w:ind w:left="720"/>
+      <w:contextualSpacing/>
+      <w:jc w:val="left"/>
+    </w:pPr>
+    <w:rPr>
+      <w:b w:val="0"/>
+      <w:color w:val="auto"/>
+      <w:sz w:val="28"/>
+    </w:rPr>
+  </w:style>
 </w:styles>
 </file>
 

</xml_diff>